<commit_message>
work on it and finish
</commit_message>
<xml_diff>
--- a/Git learning.docx
+++ b/Git learning.docx
@@ -111,7 +111,7 @@
                     <pic:cNvPicPr/>
                   </pic:nvPicPr>
                   <pic:blipFill>
-                    <a:blip r:embed="rId4"/>
+                    <a:blip r:embed="rId5"/>
                     <a:stretch>
                       <a:fillRect/>
                     </a:stretch>
@@ -168,19 +168,1033 @@
     </w:p>
     <w:p/>
     <w:p>
-      <w:pPr>
-        <w:rPr>
-          <w:rFonts w:hint="eastAsia"/>
-        </w:rPr>
-      </w:pPr>
       <w:r>
         <w:rPr>
           <w:rFonts w:hint="eastAsia"/>
         </w:rPr>
         <w:t>为了能够更方便我们管理这些不同版本的文件，于是有了版本控制器。</w:t>
       </w:r>
+    </w:p>
+    <w:p>
+      <w:pPr>
+        <w:pStyle w:val="2"/>
+      </w:pPr>
+      <w:r>
+        <w:rPr>
+          <w:rFonts w:hint="eastAsia"/>
+        </w:rPr>
+        <w:t>如何使用</w:t>
+      </w:r>
+      <w:proofErr w:type="spellStart"/>
+      <w:r>
+        <w:t>git</w:t>
+      </w:r>
+      <w:proofErr w:type="spellEnd"/>
+      <w:r>
+        <w:t>进行版本控制？</w:t>
+      </w:r>
+    </w:p>
+    <w:p>
+      <w:r>
+        <w:rPr>
+          <w:rFonts w:hint="eastAsia"/>
+        </w:rPr>
+        <w:t>你新建了一个文件夹，原本里面用于存放刚才的各种版本文件，现在要用</w:t>
+      </w:r>
+      <w:proofErr w:type="spellStart"/>
+      <w:r>
+        <w:t>git</w:t>
+      </w:r>
+      <w:proofErr w:type="spellEnd"/>
+      <w:r>
+        <w:t>对该文件夹进行接管。当你修改了文件点击保存之后，就用</w:t>
+      </w:r>
+      <w:proofErr w:type="spellStart"/>
+      <w:r>
+        <w:t>git</w:t>
+      </w:r>
+      <w:proofErr w:type="spellEnd"/>
+      <w:r>
+        <w:t>的相关命令，提交给</w:t>
+      </w:r>
+      <w:proofErr w:type="spellStart"/>
+      <w:r>
+        <w:t>git</w:t>
+      </w:r>
+      <w:proofErr w:type="spellEnd"/>
+      <w:r>
+        <w:t>，让</w:t>
+      </w:r>
+      <w:proofErr w:type="spellStart"/>
+      <w:r>
+        <w:t>git</w:t>
+      </w:r>
+      <w:proofErr w:type="spellEnd"/>
+      <w:r>
+        <w:t>帮你管理，</w:t>
+      </w:r>
+      <w:proofErr w:type="spellStart"/>
+      <w:r>
+        <w:t>git</w:t>
+      </w:r>
+      <w:proofErr w:type="spellEnd"/>
+      <w:r>
+        <w:t>就会产生一个快照，记录你现在保存的状态，之后不论你对原文件进行任何修改（包括删除），只要你没有删除</w:t>
+      </w:r>
+      <w:proofErr w:type="spellStart"/>
+      <w:r>
+        <w:t>git</w:t>
+      </w:r>
+      <w:proofErr w:type="spellEnd"/>
+      <w:r>
+        <w:t>文件，就都可以随时恢复。</w:t>
+      </w:r>
+    </w:p>
+    <w:p/>
+    <w:p>
+      <w:r>
+        <w:rPr>
+          <w:rFonts w:hint="eastAsia"/>
+        </w:rPr>
+        <w:t>如下，当前只显示一个文件，但你使用</w:t>
+      </w:r>
+      <w:proofErr w:type="spellStart"/>
+      <w:r>
+        <w:t>git</w:t>
+      </w:r>
+      <w:proofErr w:type="spellEnd"/>
+      <w:r>
+        <w:t xml:space="preserve"> log命令，就可以看到你保存的各种版本的文件。</w:t>
+      </w:r>
+    </w:p>
+    <w:p>
+      <w:r>
+        <w:rPr>
+          <w:noProof/>
+        </w:rPr>
+        <w:lastRenderedPageBreak/>
+        <w:drawing>
+          <wp:inline distT="0" distB="0" distL="0" distR="0" wp14:anchorId="142BD1F6" wp14:editId="7EF32B40">
+            <wp:extent cx="5274310" cy="2030730"/>
+            <wp:effectExtent l="0" t="0" r="2540" b="7620"/>
+            <wp:docPr id="2" name="图片 2"/>
+            <wp:cNvGraphicFramePr>
+              <a:graphicFrameLocks xmlns:a="http://schemas.openxmlformats.org/drawingml/2006/main" noChangeAspect="1"/>
+            </wp:cNvGraphicFramePr>
+            <a:graphic xmlns:a="http://schemas.openxmlformats.org/drawingml/2006/main">
+              <a:graphicData uri="http://schemas.openxmlformats.org/drawingml/2006/picture">
+                <pic:pic xmlns:pic="http://schemas.openxmlformats.org/drawingml/2006/picture">
+                  <pic:nvPicPr>
+                    <pic:cNvPr id="1" name=""/>
+                    <pic:cNvPicPr/>
+                  </pic:nvPicPr>
+                  <pic:blipFill>
+                    <a:blip r:embed="rId6"/>
+                    <a:stretch>
+                      <a:fillRect/>
+                    </a:stretch>
+                  </pic:blipFill>
+                  <pic:spPr>
+                    <a:xfrm>
+                      <a:off x="0" y="0"/>
+                      <a:ext cx="5274310" cy="2030730"/>
+                    </a:xfrm>
+                    <a:prstGeom prst="rect">
+                      <a:avLst/>
+                    </a:prstGeom>
+                  </pic:spPr>
+                </pic:pic>
+              </a:graphicData>
+            </a:graphic>
+          </wp:inline>
+        </w:drawing>
+      </w:r>
+    </w:p>
+    <w:p>
+      <w:r>
+        <w:rPr>
+          <w:rFonts w:hint="eastAsia"/>
+        </w:rPr>
+        <w:t>每个版本的文件，都会显示该版本修改的内容，当然这个内容是你自己添加的说明。</w:t>
+      </w:r>
+    </w:p>
+    <w:p/>
+    <w:p>
+      <w:r>
+        <w:rPr>
+          <w:rFonts w:hint="eastAsia"/>
+        </w:rPr>
+        <w:t>每个版本都有独特的一串代码（黄色字体的那串代码），要恢复对应版本的，就用那个代码。</w:t>
+      </w:r>
+    </w:p>
+    <w:p/>
+    <w:p>
+      <w:r>
+        <w:rPr>
+          <w:rFonts w:hint="eastAsia"/>
+        </w:rPr>
+        <w:t>现在你手中就只需要管理一个文件，其它的文件你只是备用，可能用到，可能用不到。到最终他们都用不到，因为地形就只有一个。</w:t>
+      </w:r>
+    </w:p>
+    <w:p/>
+    <w:p>
+      <w:r>
+        <w:rPr>
+          <w:rFonts w:hint="eastAsia"/>
+        </w:rPr>
+        <w:t>以上只是介绍大致的一个情况，</w:t>
+      </w:r>
+      <w:proofErr w:type="spellStart"/>
+      <w:r>
+        <w:t>git</w:t>
+      </w:r>
+      <w:proofErr w:type="spellEnd"/>
+      <w:r>
+        <w:t>可以控制电脑上所有格式的文件doc、excel、</w:t>
+      </w:r>
+      <w:proofErr w:type="spellStart"/>
+      <w:r>
+        <w:t>dwg</w:t>
+      </w:r>
+      <w:proofErr w:type="spellEnd"/>
+      <w:r>
+        <w:t>、</w:t>
+      </w:r>
+      <w:proofErr w:type="spellStart"/>
+      <w:r>
+        <w:t>dgn</w:t>
+      </w:r>
+      <w:proofErr w:type="spellEnd"/>
+      <w:r>
+        <w:t>、</w:t>
+      </w:r>
+      <w:proofErr w:type="spellStart"/>
+      <w:r>
+        <w:t>rvt</w:t>
+      </w:r>
+      <w:proofErr w:type="spellEnd"/>
+      <w:r>
+        <w:t>等等。</w:t>
+      </w:r>
+    </w:p>
+    <w:p>
+      <w:pPr>
+        <w:pStyle w:val="2"/>
+      </w:pPr>
+      <w:r>
+        <w:rPr>
+          <w:rFonts w:hint="eastAsia"/>
+        </w:rPr>
+        <w:t>安装</w:t>
+      </w:r>
+      <w:proofErr w:type="spellStart"/>
+      <w:r>
+        <w:t>git</w:t>
+      </w:r>
+      <w:proofErr w:type="spellEnd"/>
+    </w:p>
+    <w:p>
+      <w:r>
+        <w:rPr>
+          <w:rFonts w:hint="eastAsia"/>
+        </w:rPr>
+        <w:t>官网上有详尽的安装教程：</w:t>
+      </w:r>
+      <w:r>
+        <w:t>https://git-scm.com/downloads</w:t>
+      </w:r>
+    </w:p>
+    <w:p/>
+    <w:p>
+      <w:proofErr w:type="spellStart"/>
+      <w:r>
+        <w:t>windown</w:t>
+      </w:r>
+      <w:proofErr w:type="spellEnd"/>
+      <w:r>
+        <w:t>系统下的就是下载e文件，一直点击下一步就可以了。</w:t>
+      </w:r>
+    </w:p>
+    <w:p/>
+    <w:p>
+      <w:r>
+        <w:rPr>
+          <w:rFonts w:hint="eastAsia"/>
+        </w:rPr>
+        <w:t>安装完成后，在任何一个文件夹内点击鼠标右键：</w:t>
+      </w:r>
+    </w:p>
+    <w:p>
+      <w:r>
+        <w:rPr>
+          <w:noProof/>
+        </w:rPr>
+        <w:drawing>
+          <wp:inline distT="0" distB="0" distL="0" distR="0" wp14:anchorId="407F1C9C" wp14:editId="604BF556">
+            <wp:extent cx="5274310" cy="3068955"/>
+            <wp:effectExtent l="0" t="0" r="2540" b="0"/>
+            <wp:docPr id="3" name="图片 3"/>
+            <wp:cNvGraphicFramePr>
+              <a:graphicFrameLocks xmlns:a="http://schemas.openxmlformats.org/drawingml/2006/main" noChangeAspect="1"/>
+            </wp:cNvGraphicFramePr>
+            <a:graphic xmlns:a="http://schemas.openxmlformats.org/drawingml/2006/main">
+              <a:graphicData uri="http://schemas.openxmlformats.org/drawingml/2006/picture">
+                <pic:pic xmlns:pic="http://schemas.openxmlformats.org/drawingml/2006/picture">
+                  <pic:nvPicPr>
+                    <pic:cNvPr id="1" name=""/>
+                    <pic:cNvPicPr/>
+                  </pic:nvPicPr>
+                  <pic:blipFill>
+                    <a:blip r:embed="rId7"/>
+                    <a:stretch>
+                      <a:fillRect/>
+                    </a:stretch>
+                  </pic:blipFill>
+                  <pic:spPr>
+                    <a:xfrm>
+                      <a:off x="0" y="0"/>
+                      <a:ext cx="5274310" cy="3068955"/>
+                    </a:xfrm>
+                    <a:prstGeom prst="rect">
+                      <a:avLst/>
+                    </a:prstGeom>
+                  </pic:spPr>
+                </pic:pic>
+              </a:graphicData>
+            </a:graphic>
+          </wp:inline>
+        </w:drawing>
+      </w:r>
+    </w:p>
+    <w:p>
+      <w:r>
+        <w:rPr>
+          <w:rFonts w:hint="eastAsia"/>
+        </w:rPr>
+        <w:lastRenderedPageBreak/>
+        <w:t>看到这两条，则说明安装成功。</w:t>
+      </w:r>
+    </w:p>
+    <w:p>
+      <w:pPr>
+        <w:pStyle w:val="2"/>
+      </w:pPr>
+      <w:r>
+        <w:rPr>
+          <w:rFonts w:hint="eastAsia"/>
+        </w:rPr>
+        <w:t>配置</w:t>
+      </w:r>
+      <w:proofErr w:type="spellStart"/>
+      <w:r>
+        <w:t>git</w:t>
+      </w:r>
+      <w:proofErr w:type="spellEnd"/>
+    </w:p>
+    <w:p>
+      <w:r>
+        <w:rPr>
+          <w:rFonts w:hint="eastAsia"/>
+        </w:rPr>
+        <w:t>在安装完成之后，需要对</w:t>
+      </w:r>
+      <w:proofErr w:type="spellStart"/>
+      <w:r>
+        <w:t>git</w:t>
+      </w:r>
+      <w:proofErr w:type="spellEnd"/>
+      <w:r>
+        <w:t>进行配置，用来说明你的身份。(可能听不懂，多看几个教程)</w:t>
+      </w:r>
+    </w:p>
+    <w:p>
+      <w:pPr>
+        <w:pStyle w:val="a6"/>
+      </w:pPr>
+      <w:r>
+        <w:t xml:space="preserve">$ </w:t>
+      </w:r>
+      <w:proofErr w:type="spellStart"/>
+      <w:r>
+        <w:t>git</w:t>
+      </w:r>
+      <w:proofErr w:type="spellEnd"/>
+      <w:r>
+        <w:t xml:space="preserve"> </w:t>
+      </w:r>
+      <w:proofErr w:type="spellStart"/>
+      <w:r>
+        <w:t>config</w:t>
+      </w:r>
+      <w:proofErr w:type="spellEnd"/>
+      <w:r>
+        <w:t xml:space="preserve"> --global user.name "Your Name"</w:t>
+      </w:r>
+    </w:p>
+    <w:p>
+      <w:pPr>
+        <w:pStyle w:val="a6"/>
+      </w:pPr>
+      <w:r>
+        <w:t xml:space="preserve">$ </w:t>
+      </w:r>
+      <w:proofErr w:type="spellStart"/>
+      <w:r>
+        <w:t>git</w:t>
+      </w:r>
+      <w:proofErr w:type="spellEnd"/>
+      <w:r>
+        <w:t xml:space="preserve"> </w:t>
+      </w:r>
+      <w:proofErr w:type="spellStart"/>
+      <w:r>
+        <w:t>config</w:t>
+      </w:r>
+      <w:proofErr w:type="spellEnd"/>
+      <w:r>
+        <w:t xml:space="preserve"> --global </w:t>
+      </w:r>
+      <w:proofErr w:type="spellStart"/>
+      <w:proofErr w:type="gramStart"/>
+      <w:r>
+        <w:t>user.email</w:t>
+      </w:r>
+      <w:proofErr w:type="spellEnd"/>
+      <w:proofErr w:type="gramEnd"/>
+      <w:r>
+        <w:t xml:space="preserve"> "email@example.com"</w:t>
+      </w:r>
+    </w:p>
+    <w:p>
+      <w:pPr>
+        <w:pStyle w:val="a6"/>
+      </w:pPr>
+      <w:r>
+        <w:t># 把Your Name改成你的昵称；</w:t>
+      </w:r>
+    </w:p>
+    <w:p>
+      <w:pPr>
+        <w:pStyle w:val="a6"/>
+      </w:pPr>
+      <w:r>
+        <w:t># 把email@example.com改成邮箱的格式，只要格式正确即可。</w:t>
+      </w:r>
+    </w:p>
+    <w:p>
+      <w:pPr>
+        <w:pStyle w:val="2"/>
+      </w:pPr>
+      <w:r>
+        <w:rPr>
+          <w:rFonts w:hint="eastAsia"/>
+        </w:rPr>
+        <w:t>使用</w:t>
+      </w:r>
+      <w:proofErr w:type="spellStart"/>
+      <w:r>
+        <w:t>git</w:t>
+      </w:r>
+      <w:proofErr w:type="spellEnd"/>
+    </w:p>
+    <w:p>
+      <w:r>
+        <w:rPr>
+          <w:rFonts w:hint="eastAsia"/>
+        </w:rPr>
+        <w:t>配置完成即可使用，人们总是能够擅长使用自己都不懂的东西。。</w:t>
+      </w:r>
+    </w:p>
+    <w:p/>
+    <w:p>
+      <w:pPr>
+        <w:pStyle w:val="a5"/>
+        <w:numPr>
+          <w:ilvl w:val="0"/>
+          <w:numId w:val="1"/>
+        </w:numPr>
+        <w:ind w:firstLineChars="0"/>
+      </w:pPr>
+      <w:proofErr w:type="spellStart"/>
+      <w:r>
+        <w:t>git</w:t>
+      </w:r>
+      <w:proofErr w:type="spellEnd"/>
+      <w:r>
+        <w:t>接管文件夹。</w:t>
+      </w:r>
+    </w:p>
+    <w:p>
+      <w:r>
+        <w:rPr>
+          <w:noProof/>
+        </w:rPr>
+        <w:drawing>
+          <wp:inline distT="0" distB="0" distL="0" distR="0" wp14:anchorId="03A924FE" wp14:editId="0A11CD0B">
+            <wp:extent cx="5274310" cy="3909060"/>
+            <wp:effectExtent l="0" t="0" r="2540" b="0"/>
+            <wp:docPr id="4" name="图片 4"/>
+            <wp:cNvGraphicFramePr>
+              <a:graphicFrameLocks xmlns:a="http://schemas.openxmlformats.org/drawingml/2006/main" noChangeAspect="1"/>
+            </wp:cNvGraphicFramePr>
+            <a:graphic xmlns:a="http://schemas.openxmlformats.org/drawingml/2006/main">
+              <a:graphicData uri="http://schemas.openxmlformats.org/drawingml/2006/picture">
+                <pic:pic xmlns:pic="http://schemas.openxmlformats.org/drawingml/2006/picture">
+                  <pic:nvPicPr>
+                    <pic:cNvPr id="1" name=""/>
+                    <pic:cNvPicPr/>
+                  </pic:nvPicPr>
+                  <pic:blipFill>
+                    <a:blip r:embed="rId8"/>
+                    <a:stretch>
+                      <a:fillRect/>
+                    </a:stretch>
+                  </pic:blipFill>
+                  <pic:spPr>
+                    <a:xfrm>
+                      <a:off x="0" y="0"/>
+                      <a:ext cx="5274310" cy="3909060"/>
+                    </a:xfrm>
+                    <a:prstGeom prst="rect">
+                      <a:avLst/>
+                    </a:prstGeom>
+                  </pic:spPr>
+                </pic:pic>
+              </a:graphicData>
+            </a:graphic>
+          </wp:inline>
+        </w:drawing>
+      </w:r>
+    </w:p>
+    <w:p>
+      <w:r>
+        <w:rPr>
+          <w:rFonts w:hint="eastAsia"/>
+        </w:rPr>
+        <w:t>在当前文件夹下点击鼠标右键</w:t>
+      </w:r>
+    </w:p>
+    <w:p>
+      <w:pPr>
+        <w:pStyle w:val="a6"/>
+      </w:pPr>
+      <w:r>
+        <w:lastRenderedPageBreak/>
+        <w:t>1.点击</w:t>
+      </w:r>
+      <w:proofErr w:type="spellStart"/>
+      <w:r>
+        <w:t>git</w:t>
+      </w:r>
+      <w:proofErr w:type="spellEnd"/>
+      <w:r>
+        <w:t xml:space="preserve"> bash here</w:t>
+      </w:r>
+    </w:p>
+    <w:p>
+      <w:pPr>
+        <w:pStyle w:val="a6"/>
+      </w:pPr>
+      <w:r>
+        <w:t>2.弹出的命令行窗口中输入：</w:t>
+      </w:r>
+      <w:proofErr w:type="spellStart"/>
+      <w:r>
+        <w:t>git</w:t>
+      </w:r>
+      <w:proofErr w:type="spellEnd"/>
+      <w:r>
+        <w:t xml:space="preserve"> </w:t>
+      </w:r>
+      <w:proofErr w:type="spellStart"/>
+      <w:r>
+        <w:t>init</w:t>
+      </w:r>
+      <w:proofErr w:type="spellEnd"/>
+      <w:r>
+        <w:t>，回车</w:t>
+      </w:r>
+    </w:p>
+    <w:p>
+      <w:pPr>
+        <w:pStyle w:val="a6"/>
+      </w:pPr>
+      <w:r>
+        <w:t>3.就会生成.</w:t>
+      </w:r>
+      <w:proofErr w:type="spellStart"/>
+      <w:r>
+        <w:t>git</w:t>
+      </w:r>
+      <w:proofErr w:type="spellEnd"/>
+      <w:r>
+        <w:t>文件夹，这是隐藏文件夹</w:t>
+      </w:r>
+    </w:p>
+    <w:p>
+      <w:r>
+        <w:t>2.</w:t>
+      </w:r>
+      <w:r>
+        <w:t>开始备份第一个版本。</w:t>
+      </w:r>
+    </w:p>
+    <w:p>
+      <w:pPr>
+        <w:pStyle w:val="a6"/>
+      </w:pPr>
+      <w:r>
+        <w:rPr>
+          <w:rFonts w:hint="eastAsia"/>
+        </w:rPr>
+        <w:t>命令行输入</w:t>
+      </w:r>
+      <w:r>
+        <w:t>`</w:t>
+      </w:r>
+      <w:proofErr w:type="spellStart"/>
+      <w:r>
+        <w:t>git</w:t>
+      </w:r>
+      <w:proofErr w:type="spellEnd"/>
+      <w:r>
+        <w:t xml:space="preserve"> add .`，回车</w:t>
+      </w:r>
+    </w:p>
+    <w:p>
+      <w:pPr>
+        <w:pStyle w:val="a6"/>
+        <w:rPr>
+          <w:rFonts w:hint="eastAsia"/>
+        </w:rPr>
+      </w:pPr>
+      <w:r>
+        <w:rPr>
+          <w:rFonts w:ascii="MS Gothic" w:eastAsia="MS Gothic" w:hAnsi="MS Gothic" w:cs="MS Gothic" w:hint="eastAsia"/>
+        </w:rPr>
+        <w:t>​</w:t>
+      </w:r>
+      <w:r>
+        <w:rPr>
+          <w:rFonts w:hint="eastAsia"/>
+        </w:rPr>
+        <w:t>命令行输入</w:t>
+      </w:r>
+      <w:r>
+        <w:t>`</w:t>
+      </w:r>
+      <w:proofErr w:type="spellStart"/>
+      <w:r>
+        <w:t>git</w:t>
+      </w:r>
+      <w:proofErr w:type="spellEnd"/>
+      <w:r>
+        <w:t xml:space="preserve"> commit -m "这里是这个版本的说明，需要你自己写"</w:t>
+      </w:r>
+    </w:p>
+    <w:p>
+      <w:r>
+        <w:rPr>
+          <w:rFonts w:hint="eastAsia"/>
+        </w:rPr>
+        <w:t>好了，</w:t>
+      </w:r>
+      <w:proofErr w:type="spellStart"/>
+      <w:r>
+        <w:t>git</w:t>
+      </w:r>
+      <w:proofErr w:type="spellEnd"/>
+      <w:r>
+        <w:t>已经帮你备份第一个文件了。</w:t>
+      </w:r>
+    </w:p>
+    <w:p/>
+    <w:p>
+      <w:r>
+        <w:rPr>
+          <w:rFonts w:hint="eastAsia"/>
+        </w:rPr>
+        <w:t>以后你修改完了，你想备份当前版本，或者你预计可能用到；保存文件，关闭文件，输入上面这两条命令。</w:t>
+      </w:r>
+    </w:p>
+    <w:p/>
+    <w:p>
+      <w:r>
+        <w:t>3.你要查看备份了哪些版本</w:t>
+      </w:r>
+    </w:p>
+    <w:p>
+      <w:pPr>
+        <w:pStyle w:val="a6"/>
+      </w:pPr>
+      <w:r>
+        <w:rPr>
+          <w:rFonts w:hint="eastAsia"/>
+        </w:rPr>
+        <w:t>命令行输入</w:t>
+      </w:r>
+      <w:proofErr w:type="spellStart"/>
+      <w:r>
+        <w:t>git</w:t>
+      </w:r>
+      <w:proofErr w:type="spellEnd"/>
+      <w:r>
+        <w:t xml:space="preserve"> log</w:t>
+      </w:r>
+    </w:p>
+    <w:p>
+      <w:r>
+        <w:t>4.恢复某个版本的文件</w:t>
+      </w:r>
+    </w:p>
+    <w:p>
+      <w:pPr>
+        <w:pStyle w:val="a6"/>
+      </w:pPr>
+      <w:proofErr w:type="spellStart"/>
+      <w:r>
+        <w:t>git</w:t>
+      </w:r>
+      <w:proofErr w:type="spellEnd"/>
+      <w:r>
+        <w:t xml:space="preserve"> reset --hard 版本序列号</w:t>
+      </w:r>
+    </w:p>
+    <w:p>
       <w:bookmarkStart w:id="0" w:name="_GoBack"/>
       <w:bookmarkEnd w:id="0"/>
+      <w:r>
+        <w:rPr>
+          <w:rFonts w:hint="eastAsia"/>
+        </w:rPr>
+        <w:t>比如：地形</w:t>
+      </w:r>
+      <w:r>
+        <w:t>3.0</w:t>
+      </w:r>
+    </w:p>
+    <w:p>
+      <w:pPr>
+        <w:pStyle w:val="a6"/>
+      </w:pPr>
+      <w:r>
+        <w:t>1.用</w:t>
+      </w:r>
+      <w:proofErr w:type="spellStart"/>
+      <w:r>
+        <w:t>git</w:t>
+      </w:r>
+      <w:proofErr w:type="spellEnd"/>
+      <w:r>
+        <w:t xml:space="preserve"> log查看版本序列号</w:t>
+      </w:r>
+    </w:p>
+    <w:p>
+      <w:pPr>
+        <w:pStyle w:val="a6"/>
+      </w:pPr>
+      <w:r>
+        <w:t>2.输入</w:t>
+      </w:r>
+      <w:proofErr w:type="spellStart"/>
+      <w:r>
+        <w:t>git</w:t>
+      </w:r>
+      <w:proofErr w:type="spellEnd"/>
+      <w:r>
+        <w:t xml:space="preserve"> reset --hard 序列</w:t>
+      </w:r>
+      <w:proofErr w:type="gramStart"/>
+      <w:r>
+        <w:t>号这里</w:t>
+      </w:r>
+      <w:proofErr w:type="gramEnd"/>
+      <w:r>
+        <w:t>的序列号复制粘贴过来，不能用</w:t>
+      </w:r>
+      <w:proofErr w:type="spellStart"/>
+      <w:r>
+        <w:t>ctrl+c</w:t>
+      </w:r>
+      <w:proofErr w:type="spellEnd"/>
+      <w:r>
+        <w:t>，可以用右键复制粘贴。</w:t>
+      </w:r>
+    </w:p>
+    <w:p>
+      <w:pPr>
+        <w:pStyle w:val="a6"/>
+      </w:pPr>
+      <w:r>
+        <w:t>3.当前文件就会变成地形3.0版本的文件。</w:t>
+      </w:r>
+    </w:p>
+    <w:p>
+      <w:r>
+        <w:rPr>
+          <w:noProof/>
+        </w:rPr>
+        <w:lastRenderedPageBreak/>
+        <w:drawing>
+          <wp:inline distT="0" distB="0" distL="0" distR="0" wp14:anchorId="2FAAAB54" wp14:editId="3CA26BAD">
+            <wp:extent cx="5274310" cy="1906270"/>
+            <wp:effectExtent l="0" t="0" r="2540" b="0"/>
+            <wp:docPr id="5" name="图片 5"/>
+            <wp:cNvGraphicFramePr>
+              <a:graphicFrameLocks xmlns:a="http://schemas.openxmlformats.org/drawingml/2006/main" noChangeAspect="1"/>
+            </wp:cNvGraphicFramePr>
+            <a:graphic xmlns:a="http://schemas.openxmlformats.org/drawingml/2006/main">
+              <a:graphicData uri="http://schemas.openxmlformats.org/drawingml/2006/picture">
+                <pic:pic xmlns:pic="http://schemas.openxmlformats.org/drawingml/2006/picture">
+                  <pic:nvPicPr>
+                    <pic:cNvPr id="1" name=""/>
+                    <pic:cNvPicPr/>
+                  </pic:nvPicPr>
+                  <pic:blipFill>
+                    <a:blip r:embed="rId9"/>
+                    <a:stretch>
+                      <a:fillRect/>
+                    </a:stretch>
+                  </pic:blipFill>
+                  <pic:spPr>
+                    <a:xfrm>
+                      <a:off x="0" y="0"/>
+                      <a:ext cx="5274310" cy="1906270"/>
+                    </a:xfrm>
+                    <a:prstGeom prst="rect">
+                      <a:avLst/>
+                    </a:prstGeom>
+                  </pic:spPr>
+                </pic:pic>
+              </a:graphicData>
+            </a:graphic>
+          </wp:inline>
+        </w:drawing>
+      </w:r>
+    </w:p>
+    <w:p>
+      <w:pPr>
+        <w:pStyle w:val="2"/>
+      </w:pPr>
+      <w:proofErr w:type="spellStart"/>
+      <w:r>
+        <w:t>git</w:t>
+      </w:r>
+      <w:proofErr w:type="spellEnd"/>
+      <w:r>
+        <w:t>学习资料</w:t>
+      </w:r>
+    </w:p>
+    <w:p>
+      <w:r>
+        <w:rPr>
+          <w:rFonts w:hint="eastAsia"/>
+        </w:rPr>
+        <w:t>这几条只是我自己工作时候用到的一些命令，我之前好像也发过关于</w:t>
+      </w:r>
+      <w:proofErr w:type="spellStart"/>
+      <w:r>
+        <w:t>git</w:t>
+      </w:r>
+      <w:proofErr w:type="spellEnd"/>
+      <w:r>
+        <w:t>的文章，不过那篇文章</w:t>
+      </w:r>
+      <w:proofErr w:type="gramStart"/>
+      <w:r>
+        <w:t>很</w:t>
+      </w:r>
+      <w:proofErr w:type="gramEnd"/>
+      <w:r>
+        <w:t>水......</w:t>
+      </w:r>
+    </w:p>
+    <w:p/>
+    <w:p>
+      <w:r>
+        <w:rPr>
+          <w:rFonts w:hint="eastAsia"/>
+        </w:rPr>
+        <w:t>虽然这篇也差不了多少</w:t>
+      </w:r>
+      <w:r>
+        <w:t>......</w:t>
+      </w:r>
+    </w:p>
+    <w:p/>
+    <w:p>
+      <w:r>
+        <w:rPr>
+          <w:rFonts w:hint="eastAsia"/>
+        </w:rPr>
+        <w:t>不过你可以继续往下学习，</w:t>
+      </w:r>
+    </w:p>
+    <w:p/>
+    <w:p>
+      <w:r>
+        <w:rPr>
+          <w:rFonts w:hint="eastAsia"/>
+        </w:rPr>
+        <w:t>你只要有这个需求：你要对文件进行版本控制，不管什么文件，写作、建模、</w:t>
+      </w:r>
+      <w:r>
+        <w:t>word、excel、</w:t>
+      </w:r>
+      <w:proofErr w:type="spellStart"/>
+      <w:r>
+        <w:t>ps</w:t>
+      </w:r>
+      <w:proofErr w:type="spellEnd"/>
+      <w:r>
+        <w:t>修图，都可以使用</w:t>
+      </w:r>
+      <w:proofErr w:type="spellStart"/>
+      <w:r>
+        <w:t>git</w:t>
+      </w:r>
+      <w:proofErr w:type="spellEnd"/>
+      <w:r>
+        <w:t>。</w:t>
+      </w:r>
+    </w:p>
+    <w:p/>
+    <w:p>
+      <w:r>
+        <w:rPr>
+          <w:rFonts w:hint="eastAsia"/>
+        </w:rPr>
+        <w:t>看一两篇教程，是不可能学完整的，而且每篇教程的质量都不一样</w:t>
+      </w:r>
+      <w:r>
+        <w:t>......</w:t>
+      </w:r>
+    </w:p>
+    <w:p/>
+    <w:p>
+      <w:r>
+        <w:rPr>
+          <w:rFonts w:hint="eastAsia"/>
+        </w:rPr>
+        <w:t>你可以：</w:t>
+      </w:r>
+    </w:p>
+    <w:p/>
+    <w:p>
+      <w:r>
+        <w:t>1.查看</w:t>
+      </w:r>
+      <w:proofErr w:type="spellStart"/>
+      <w:r>
+        <w:t>git</w:t>
+      </w:r>
+      <w:proofErr w:type="spellEnd"/>
+      <w:r>
+        <w:t>官方文档</w:t>
+      </w:r>
+    </w:p>
+    <w:p/>
+    <w:p>
+      <w:r>
+        <w:t>2.git简明教程中文版</w:t>
+      </w:r>
+    </w:p>
+    <w:p/>
+    <w:p>
+      <w:r>
+        <w:rPr>
+          <w:rFonts w:hint="eastAsia"/>
+        </w:rPr>
+        <w:t>这个简明教程是补充上次发的文章的。</w:t>
+      </w:r>
+    </w:p>
+    <w:p>
+      <w:r>
+        <w:t>3.要用什么，就用搜索引擎</w:t>
+      </w:r>
+      <w:proofErr w:type="gramStart"/>
+      <w:r>
+        <w:t>搜</w:t>
+      </w:r>
+      <w:proofErr w:type="gramEnd"/>
+      <w:r>
+        <w:t>一下。</w:t>
+      </w:r>
+    </w:p>
+    <w:p>
+      <w:pPr>
+        <w:pStyle w:val="2"/>
+      </w:pPr>
+      <w:r>
+        <w:rPr>
+          <w:rFonts w:hint="eastAsia"/>
+        </w:rPr>
+        <w:t>结语</w:t>
+      </w:r>
+    </w:p>
+    <w:p>
+      <w:r>
+        <w:rPr>
+          <w:rFonts w:hint="eastAsia"/>
+        </w:rPr>
+        <w:t>对了，这里说的情况只是我目前遇到的，你要明白的是，</w:t>
+      </w:r>
+      <w:proofErr w:type="spellStart"/>
+      <w:r>
+        <w:t>git</w:t>
+      </w:r>
+      <w:proofErr w:type="spellEnd"/>
+      <w:r>
+        <w:t>可以对文件进行版本控制，并不是说只有我这种情况才能使用</w:t>
+      </w:r>
+      <w:proofErr w:type="spellStart"/>
+      <w:r>
+        <w:t>git</w:t>
+      </w:r>
+      <w:proofErr w:type="spellEnd"/>
+      <w:r>
+        <w:t>。</w:t>
+      </w:r>
+    </w:p>
+    <w:p/>
+    <w:p>
+      <w:pPr>
+        <w:rPr>
+          <w:rFonts w:hint="eastAsia"/>
+        </w:rPr>
+      </w:pPr>
+      <w:proofErr w:type="spellStart"/>
+      <w:r>
+        <w:t>git</w:t>
+      </w:r>
+      <w:proofErr w:type="spellEnd"/>
+      <w:r>
+        <w:t>可以做很多事，不只是用来管理代码，还可以管理其它文件。</w:t>
+      </w:r>
+      <w:proofErr w:type="spellStart"/>
+      <w:r>
+        <w:t>git</w:t>
+      </w:r>
+      <w:proofErr w:type="spellEnd"/>
+      <w:r>
+        <w:t>单独使用是一个情况，</w:t>
+      </w:r>
+      <w:proofErr w:type="spellStart"/>
+      <w:r>
+        <w:t>git+github</w:t>
+      </w:r>
+      <w:proofErr w:type="spellEnd"/>
+      <w:r>
+        <w:t>工作又是另一种情况（这种情况居多），这里说的是只使用</w:t>
+      </w:r>
+      <w:proofErr w:type="spellStart"/>
+      <w:r>
+        <w:t>git</w:t>
+      </w:r>
+      <w:proofErr w:type="spellEnd"/>
+      <w:r>
+        <w:t>。</w:t>
+      </w:r>
     </w:p>
     <w:sectPr>
       <w:pgSz w:w="11906" w:h="16838"/>
@@ -190,6 +1204,103 @@
     </w:sectPr>
   </w:body>
 </w:document>
+</file>
+
+<file path=word/numbering.xml><?xml version="1.0" encoding="utf-8"?>
+<w:numbering xmlns:wpc="http://schemas.microsoft.com/office/word/2010/wordprocessingCanvas" xmlns:cx="http://schemas.microsoft.com/office/drawing/2014/chartex" xmlns:cx1="http://schemas.microsoft.com/office/drawing/2015/9/8/chartex" xmlns:mc="http://schemas.openxmlformats.org/markup-compatibility/2006" xmlns:o="urn:schemas-microsoft-com:office:office" xmlns:r="http://schemas.openxmlformats.org/officeDocument/2006/relationships" xmlns:m="http://schemas.openxmlformats.org/officeDocument/2006/math" xmlns:v="urn:schemas-microsoft-com:vml" xmlns:wp14="http://schemas.microsoft.com/office/word/2010/wordprocessingDrawing" xmlns:wp="http://schemas.openxmlformats.org/drawingml/2006/wordprocessingDrawing" xmlns:w10="urn:schemas-microsoft-com:office:word" xmlns:w="http://schemas.openxmlformats.org/wordprocessingml/2006/main" xmlns:w14="http://schemas.microsoft.com/office/word/2010/wordml" xmlns:w15="http://schemas.microsoft.com/office/word/2012/wordml" xmlns:w16se="http://schemas.microsoft.com/office/word/2015/wordml/symex" xmlns:wpg="http://schemas.microsoft.com/office/word/2010/wordprocessingGroup" xmlns:wpi="http://schemas.microsoft.com/office/word/2010/wordprocessingInk" xmlns:wne="http://schemas.microsoft.com/office/word/2006/wordml" xmlns:wps="http://schemas.microsoft.com/office/word/2010/wordprocessingShape" mc:Ignorable="w14 w15 w16se wp14">
+  <w:abstractNum w:abstractNumId="0" w15:restartNumberingAfterBreak="0">
+    <w:nsid w:val="1E0F503E"/>
+    <w:multiLevelType w:val="hybridMultilevel"/>
+    <w:tmpl w:val="DA269336"/>
+    <w:lvl w:ilvl="0" w:tplc="253E1CD8">
+      <w:start w:val="1"/>
+      <w:numFmt w:val="decimal"/>
+      <w:lvlText w:val="%1."/>
+      <w:lvlJc w:val="left"/>
+      <w:pPr>
+        <w:ind w:left="360" w:hanging="360"/>
+      </w:pPr>
+      <w:rPr>
+        <w:rFonts w:hint="default"/>
+      </w:rPr>
+    </w:lvl>
+    <w:lvl w:ilvl="1" w:tplc="04090019" w:tentative="1">
+      <w:start w:val="1"/>
+      <w:numFmt w:val="lowerLetter"/>
+      <w:lvlText w:val="%2)"/>
+      <w:lvlJc w:val="left"/>
+      <w:pPr>
+        <w:ind w:left="840" w:hanging="420"/>
+      </w:pPr>
+    </w:lvl>
+    <w:lvl w:ilvl="2" w:tplc="0409001B" w:tentative="1">
+      <w:start w:val="1"/>
+      <w:numFmt w:val="lowerRoman"/>
+      <w:lvlText w:val="%3."/>
+      <w:lvlJc w:val="right"/>
+      <w:pPr>
+        <w:ind w:left="1260" w:hanging="420"/>
+      </w:pPr>
+    </w:lvl>
+    <w:lvl w:ilvl="3" w:tplc="0409000F" w:tentative="1">
+      <w:start w:val="1"/>
+      <w:numFmt w:val="decimal"/>
+      <w:lvlText w:val="%4."/>
+      <w:lvlJc w:val="left"/>
+      <w:pPr>
+        <w:ind w:left="1680" w:hanging="420"/>
+      </w:pPr>
+    </w:lvl>
+    <w:lvl w:ilvl="4" w:tplc="04090019" w:tentative="1">
+      <w:start w:val="1"/>
+      <w:numFmt w:val="lowerLetter"/>
+      <w:lvlText w:val="%5)"/>
+      <w:lvlJc w:val="left"/>
+      <w:pPr>
+        <w:ind w:left="2100" w:hanging="420"/>
+      </w:pPr>
+    </w:lvl>
+    <w:lvl w:ilvl="5" w:tplc="0409001B" w:tentative="1">
+      <w:start w:val="1"/>
+      <w:numFmt w:val="lowerRoman"/>
+      <w:lvlText w:val="%6."/>
+      <w:lvlJc w:val="right"/>
+      <w:pPr>
+        <w:ind w:left="2520" w:hanging="420"/>
+      </w:pPr>
+    </w:lvl>
+    <w:lvl w:ilvl="6" w:tplc="0409000F" w:tentative="1">
+      <w:start w:val="1"/>
+      <w:numFmt w:val="decimal"/>
+      <w:lvlText w:val="%7."/>
+      <w:lvlJc w:val="left"/>
+      <w:pPr>
+        <w:ind w:left="2940" w:hanging="420"/>
+      </w:pPr>
+    </w:lvl>
+    <w:lvl w:ilvl="7" w:tplc="04090019" w:tentative="1">
+      <w:start w:val="1"/>
+      <w:numFmt w:val="lowerLetter"/>
+      <w:lvlText w:val="%8)"/>
+      <w:lvlJc w:val="left"/>
+      <w:pPr>
+        <w:ind w:left="3360" w:hanging="420"/>
+      </w:pPr>
+    </w:lvl>
+    <w:lvl w:ilvl="8" w:tplc="0409001B" w:tentative="1">
+      <w:start w:val="1"/>
+      <w:numFmt w:val="lowerRoman"/>
+      <w:lvlText w:val="%9."/>
+      <w:lvlJc w:val="right"/>
+      <w:pPr>
+        <w:ind w:left="3780" w:hanging="420"/>
+      </w:pPr>
+    </w:lvl>
+  </w:abstractNum>
+  <w:num w:numId="1">
+    <w:abstractNumId w:val="0"/>
+  </w:num>
+</w:numbering>
 </file>
 
 <file path=word/styles.xml><?xml version="1.0" encoding="utf-8"?>
@@ -722,6 +1833,51 @@
       <w:szCs w:val="32"/>
     </w:rPr>
   </w:style>
+  <w:style w:type="paragraph" w:styleId="a5">
+    <w:name w:val="List Paragraph"/>
+    <w:basedOn w:val="a"/>
+    <w:uiPriority w:val="34"/>
+    <w:qFormat/>
+    <w:rsid w:val="00C64594"/>
+    <w:pPr>
+      <w:ind w:firstLineChars="200" w:firstLine="420"/>
+    </w:pPr>
+  </w:style>
+  <w:style w:type="paragraph" w:styleId="a6">
+    <w:name w:val="Intense Quote"/>
+    <w:basedOn w:val="a"/>
+    <w:next w:val="a"/>
+    <w:link w:val="a7"/>
+    <w:uiPriority w:val="30"/>
+    <w:qFormat/>
+    <w:rsid w:val="009A27CB"/>
+    <w:pPr>
+      <w:pBdr>
+        <w:top w:val="single" w:sz="4" w:space="10" w:color="5B9BD5" w:themeColor="accent1"/>
+        <w:bottom w:val="single" w:sz="4" w:space="10" w:color="5B9BD5" w:themeColor="accent1"/>
+      </w:pBdr>
+      <w:spacing w:before="360" w:after="360"/>
+      <w:ind w:left="864" w:right="864"/>
+      <w:jc w:val="center"/>
+    </w:pPr>
+    <w:rPr>
+      <w:i/>
+      <w:iCs/>
+      <w:color w:val="5B9BD5" w:themeColor="accent1"/>
+    </w:rPr>
+  </w:style>
+  <w:style w:type="character" w:customStyle="1" w:styleId="a7">
+    <w:name w:val="明显引用 字符"/>
+    <w:basedOn w:val="a0"/>
+    <w:link w:val="a6"/>
+    <w:uiPriority w:val="30"/>
+    <w:rsid w:val="009A27CB"/>
+    <w:rPr>
+      <w:i/>
+      <w:iCs/>
+      <w:color w:val="5B9BD5" w:themeColor="accent1"/>
+    </w:rPr>
+  </w:style>
 </w:styles>
 </file>
 

</xml_diff>